<commit_message>
Review bai tap ngay 1  - HTML
</commit_message>
<xml_diff>
--- a/Day01_HTML/Bai_tap_ve_nha/Nhan_xet_bai_tap_ngay_1_HTML.docx
+++ b/Day01_HTML/Bai_tap_ve_nha/Nhan_xet_bai_tap_ngay_1_HTML.docx
@@ -411,16 +411,7 @@
           </w:p>
           <w:p>
             <w:r>
-              <w:t xml:space="preserve">+ Bài </w:t>
-            </w:r>
-            <w:r>
-              <w:t>7</w:t>
-            </w:r>
-            <w:r>
-              <w:t xml:space="preserve"> đang thiếu mất thuộc tính value của input </w:t>
-            </w:r>
-            <w:r>
-              <w:t>Name và Age</w:t>
+              <w:t>+ Bài 7 đang thiếu mất thuộc tính value của input Name và Age</w:t>
             </w:r>
           </w:p>
           <w:p>
@@ -468,16 +459,7 @@
               </w:rPr>
             </w:pPr>
             <w:r>
-              <w:t>+ B</w:t>
-            </w:r>
-            <w:r>
-              <w:t xml:space="preserve">ài khá giống của bạn </w:t>
-            </w:r>
-            <w:r>
-              <w:t>Hữu Cường</w:t>
-            </w:r>
-            <w:r>
-              <w:t xml:space="preserve"> ??</w:t>
+              <w:t>+ Bài khá giống của bạn Hữu Cường ??</w:t>
             </w:r>
           </w:p>
           <w:p>
@@ -601,10 +583,7 @@
               <w:t>, 10</w:t>
             </w:r>
             <w:r>
-              <w:t xml:space="preserve"> </w:t>
-            </w:r>
-            <w:r>
-              <w:t>các radio đang cho phép chọn nhiều radio cùng 1 thời điểm là không chính xác, cần xem lại name của các radio này</w:t>
+              <w:t xml:space="preserve"> các radio đang cho phép chọn nhiều radio cùng 1 thời điểm là không chính xác, cần xem lại name của các radio này</w:t>
             </w:r>
           </w:p>
           <w:p>
@@ -755,10 +734,7 @@
               <w:t>, 10</w:t>
             </w:r>
             <w:r>
-              <w:t xml:space="preserve"> </w:t>
-            </w:r>
-            <w:r>
-              <w:t>các radio đang cho phép chọn nhiều radio cùng 1 thời điểm là không chính xác, cần xem lại name của các radio này</w:t>
+              <w:t xml:space="preserve"> các radio đang cho phép chọn nhiều radio cùng 1 thời điểm là không chính xác, cần xem lại name của các radio này</w:t>
             </w:r>
           </w:p>
           <w:p>
@@ -899,10 +875,7 @@
               <w:t>, 10</w:t>
             </w:r>
             <w:r>
-              <w:t xml:space="preserve"> </w:t>
-            </w:r>
-            <w:r>
-              <w:t>cần sử dụng thẻ &lt;form&gt; bao ngoài các input để có thể submit được form</w:t>
+              <w:t xml:space="preserve"> cần sử dụng thẻ &lt;form&gt; bao ngoài các input để có thể submit được form</w:t>
             </w:r>
           </w:p>
           <w:p>
@@ -1186,21 +1159,12 @@
           </w:p>
           <w:p>
             <w:r>
-              <w:t xml:space="preserve">+ Bài 6 có thể sử dụng </w:t>
-            </w:r>
-            <w:r>
-              <w:t>cấu trúc table</w:t>
-            </w:r>
-            <w:r>
-              <w:t xml:space="preserve"> để căn vị trí thẳng hàng hơn</w:t>
-            </w:r>
-          </w:p>
-          <w:p>
-            <w:r>
-              <w:t xml:space="preserve">+ Bài </w:t>
-            </w:r>
-            <w:r>
-              <w:t>6</w:t>
+              <w:t>+ Bài 6 có thể sử dụng cấu trúc table để căn vị trí thẳng hàng hơn</w:t>
+            </w:r>
+          </w:p>
+          <w:p>
+            <w:r>
+              <w:t>+ Bài 6</w:t>
             </w:r>
             <w:r>
               <w:t>, 8</w:t>
@@ -1535,10 +1499,7 @@
           <w:p>
             <w:r>
               <w:lastRenderedPageBreak/>
-              <w:t xml:space="preserve">+ </w:t>
-            </w:r>
-            <w:r>
-              <w:t>Bài 9 phần sau đang hiển thị chưa giống đề bài, có thể sử dụng cấu trúc table để căn chỉnh</w:t>
+              <w:t>+ Bài 9 phần sau đang hiển thị chưa giống đề bài, có thể sử dụng cấu trúc table để căn chỉnh</w:t>
             </w:r>
           </w:p>
           <w:p>
@@ -1592,6 +1553,7 @@
           </w:tcPr>
           <w:p>
             <w:r>
+              <w:lastRenderedPageBreak/>
               <w:t>9</w:t>
             </w:r>
           </w:p>
@@ -1862,10 +1824,7 @@
               <w:t>, 10</w:t>
             </w:r>
             <w:r>
-              <w:t xml:space="preserve"> </w:t>
-            </w:r>
-            <w:r>
-              <w:t>cần sử dụng thẻ &lt;form&gt; bao ngoài các input để có thể submit được form</w:t>
+              <w:t xml:space="preserve"> cần sử dụng thẻ &lt;form&gt; bao ngoài các input để có thể submit được form</w:t>
             </w:r>
           </w:p>
           <w:p>
@@ -1882,10 +1841,7 @@
               <w:t>, 10</w:t>
             </w:r>
             <w:r>
-              <w:t xml:space="preserve"> </w:t>
-            </w:r>
-            <w:r>
-              <w:t>các radio đang cho phép chọn nhiều radio cùng 1 thời điểm là không chính xác, cần xem lại name của các radio này</w:t>
+              <w:t xml:space="preserve"> các radio đang cho phép chọn nhiều radio cùng 1 thời điểm là không chính xác, cần xem lại name của các radio này</w:t>
             </w:r>
           </w:p>
           <w:p/>
@@ -2007,10 +1963,7 @@
               <w:t>, 8</w:t>
             </w:r>
             <w:r>
-              <w:t xml:space="preserve"> </w:t>
-            </w:r>
-            <w:r>
-              <w:t>cần sử dụng thẻ &lt;form&gt; bao ngoài các input để có thể submit được form</w:t>
+              <w:t xml:space="preserve"> cần sử dụng thẻ &lt;form&gt; bao ngoài các input để có thể submit được form</w:t>
             </w:r>
           </w:p>
           <w:p>
@@ -2025,16 +1978,7 @@
           </w:p>
           <w:p>
             <w:r>
-              <w:t xml:space="preserve">+ Bài </w:t>
-            </w:r>
-            <w:r>
-              <w:t>7</w:t>
-            </w:r>
-            <w:r>
-              <w:t xml:space="preserve"> cần sử dụng thuộc tính value thay vì placeholder tại input </w:t>
-            </w:r>
-            <w:r>
-              <w:t>Name</w:t>
+              <w:t>+ Bài 7 cần sử dụng thuộc tính value thay vì placeholder tại input Name</w:t>
             </w:r>
           </w:p>
           <w:p>
@@ -2142,8 +2086,6 @@
             <w:r>
               <w:t xml:space="preserve">khá </w:t>
             </w:r>
-            <w:bookmarkStart w:id="0" w:name="_GoBack"/>
-            <w:bookmarkEnd w:id="0"/>
             <w:r>
               <w:rPr>
                 <w:lang w:val="vi-VN"/>
@@ -2236,10 +2178,7 @@
           </w:p>
           <w:p>
             <w:r>
-              <w:t>+ Bài 2</w:t>
-            </w:r>
-            <w:r>
-              <w:t xml:space="preserve">, </w:t>
+              <w:t xml:space="preserve">+ Bài 2, </w:t>
             </w:r>
             <w:r>
               <w:t>6</w:t>
@@ -2335,6 +2274,580 @@
               </w:rPr>
             </w:pPr>
           </w:p>
+        </w:tc>
+      </w:tr>
+      <w:tr>
+        <w:tc>
+          <w:tcPr>
+            <w:tcW w:w="630" w:type="dxa"/>
+          </w:tcPr>
+          <w:p>
+            <w:r>
+              <w:lastRenderedPageBreak/>
+              <w:t>14</w:t>
+            </w:r>
+          </w:p>
+        </w:tc>
+        <w:tc>
+          <w:tcPr>
+            <w:tcW w:w="1080" w:type="dxa"/>
+          </w:tcPr>
+          <w:p>
+            <w:r>
+              <w:t>Nguyễn Văn Trường</w:t>
+            </w:r>
+          </w:p>
+        </w:tc>
+        <w:tc>
+          <w:tcPr>
+            <w:tcW w:w="2520" w:type="dxa"/>
+          </w:tcPr>
+          <w:p>
+            <w:pPr>
+              <w:rPr>
+                <w:lang w:val="vi-VN"/>
+              </w:rPr>
+            </w:pPr>
+            <w:r>
+              <w:rPr>
+                <w:lang w:val="vi-VN"/>
+              </w:rPr>
+              <w:t xml:space="preserve">+ </w:t>
+            </w:r>
+            <w:r>
+              <w:rPr>
+                <w:lang w:val="vi-VN"/>
+              </w:rPr>
+              <w:t>Kiến thức HTML cơ bản tốt</w:t>
+            </w:r>
+          </w:p>
+          <w:p>
+            <w:pPr>
+              <w:rPr>
+                <w:lang w:val="vi-VN"/>
+              </w:rPr>
+            </w:pPr>
+            <w:r>
+              <w:rPr>
+                <w:lang w:val="vi-VN"/>
+              </w:rPr>
+              <w:t xml:space="preserve">+ </w:t>
+            </w:r>
+            <w:r>
+              <w:rPr>
+                <w:lang w:val="vi-VN"/>
+              </w:rPr>
+              <w:t>Mức độ đáp ứng</w:t>
+            </w:r>
+            <w:r>
+              <w:rPr>
+                <w:lang w:val="vi-VN"/>
+              </w:rPr>
+              <w:t xml:space="preserve"> yêu cầu</w:t>
+            </w:r>
+            <w:r>
+              <w:rPr>
+                <w:lang w:val="vi-VN"/>
+              </w:rPr>
+              <w:t xml:space="preserve"> đề bài &gt; 9</w:t>
+            </w:r>
+            <w:r>
+              <w:t>6</w:t>
+            </w:r>
+            <w:r>
+              <w:rPr>
+                <w:lang w:val="vi-VN"/>
+              </w:rPr>
+              <w:t>%</w:t>
+            </w:r>
+          </w:p>
+          <w:p>
+            <w:pPr>
+              <w:rPr>
+                <w:lang w:val="vi-VN"/>
+              </w:rPr>
+            </w:pPr>
+          </w:p>
+        </w:tc>
+        <w:tc>
+          <w:tcPr>
+            <w:tcW w:w="7290" w:type="dxa"/>
+          </w:tcPr>
+          <w:p>
+            <w:r>
+              <w:t>+ Bài 2 cần sử dụng thuộc tính value thay vì placeholder tại input Question</w:t>
+            </w:r>
+          </w:p>
+          <w:p>
+            <w:r>
+              <w:t>+ Bài 2 text Question  vị trí hiển thị chưa chính xác</w:t>
+            </w:r>
+          </w:p>
+          <w:p>
+            <w:r>
+              <w:t>+</w:t>
+            </w:r>
+            <w:r>
+              <w:t xml:space="preserve"> </w:t>
+            </w:r>
+            <w:r>
+              <w:t>Bài 3 đang chưa hiển thị ảnh</w:t>
+            </w:r>
+          </w:p>
+          <w:p>
+            <w:r>
+              <w:t>+ Bài 7 đang thiếu mất thuộc tính value của input Name và Age</w:t>
+            </w:r>
+          </w:p>
+          <w:p>
+            <w:r>
+              <w:rPr>
+                <w:lang w:val="vi-VN"/>
+              </w:rPr>
+              <w:t xml:space="preserve">+ </w:t>
+            </w:r>
+            <w:r>
+              <w:t>Bài 7</w:t>
+            </w:r>
+            <w:r>
+              <w:t xml:space="preserve"> </w:t>
+            </w:r>
+            <w:r>
+              <w:t>cần sử dụng thẻ &lt;form&gt; bao ngoài các input để có thể submit được form</w:t>
+            </w:r>
+          </w:p>
+          <w:p>
+            <w:r>
+              <w:t>+ Bài 9 phần sau hiển thị chưa giống đề bài</w:t>
+            </w:r>
+          </w:p>
+          <w:p>
+            <w:r>
+              <w:rPr>
+                <w:noProof/>
+              </w:rPr>
+              <w:drawing>
+                <wp:inline distT="0" distB="0" distL="0" distR="0" wp14:anchorId="0EE18588" wp14:editId="7012BF00">
+                  <wp:extent cx="2581275" cy="771525"/>
+                  <wp:effectExtent l="0" t="0" r="9525" b="9525"/>
+                  <wp:docPr id="2" name="Picture 2"/>
+                  <wp:cNvGraphicFramePr>
+                    <a:graphicFrameLocks xmlns:a="http://schemas.openxmlformats.org/drawingml/2006/main" noChangeAspect="1"/>
+                  </wp:cNvGraphicFramePr>
+                  <a:graphic xmlns:a="http://schemas.openxmlformats.org/drawingml/2006/main">
+                    <a:graphicData uri="http://schemas.openxmlformats.org/drawingml/2006/picture">
+                      <pic:pic xmlns:pic="http://schemas.openxmlformats.org/drawingml/2006/picture">
+                        <pic:nvPicPr>
+                          <pic:cNvPr id="1" name=""/>
+                          <pic:cNvPicPr/>
+                        </pic:nvPicPr>
+                        <pic:blipFill>
+                          <a:blip r:embed="rId14"/>
+                          <a:stretch>
+                            <a:fillRect/>
+                          </a:stretch>
+                        </pic:blipFill>
+                        <pic:spPr>
+                          <a:xfrm>
+                            <a:off x="0" y="0"/>
+                            <a:ext cx="2581275" cy="771525"/>
+                          </a:xfrm>
+                          <a:prstGeom prst="rect">
+                            <a:avLst/>
+                          </a:prstGeom>
+                        </pic:spPr>
+                      </pic:pic>
+                    </a:graphicData>
+                  </a:graphic>
+                </wp:inline>
+              </w:drawing>
+            </w:r>
+          </w:p>
+        </w:tc>
+      </w:tr>
+      <w:tr>
+        <w:tc>
+          <w:tcPr>
+            <w:tcW w:w="630" w:type="dxa"/>
+          </w:tcPr>
+          <w:p>
+            <w:r>
+              <w:t>15</w:t>
+            </w:r>
+          </w:p>
+        </w:tc>
+        <w:tc>
+          <w:tcPr>
+            <w:tcW w:w="1080" w:type="dxa"/>
+          </w:tcPr>
+          <w:p>
+            <w:r>
+              <w:t>Nông Việt Hoàng</w:t>
+            </w:r>
+          </w:p>
+        </w:tc>
+        <w:tc>
+          <w:tcPr>
+            <w:tcW w:w="2520" w:type="dxa"/>
+          </w:tcPr>
+          <w:p>
+            <w:pPr>
+              <w:rPr>
+                <w:lang w:val="vi-VN"/>
+              </w:rPr>
+            </w:pPr>
+            <w:r>
+              <w:rPr>
+                <w:lang w:val="vi-VN"/>
+              </w:rPr>
+              <w:t xml:space="preserve">+ </w:t>
+            </w:r>
+            <w:r>
+              <w:rPr>
+                <w:lang w:val="vi-VN"/>
+              </w:rPr>
+              <w:t xml:space="preserve">Kiến thức HTML cơ bản </w:t>
+            </w:r>
+            <w:r>
+              <w:t xml:space="preserve">khá </w:t>
+            </w:r>
+            <w:r>
+              <w:rPr>
+                <w:lang w:val="vi-VN"/>
+              </w:rPr>
+              <w:t>tốt</w:t>
+            </w:r>
+          </w:p>
+          <w:p>
+            <w:pPr>
+              <w:rPr>
+                <w:lang w:val="vi-VN"/>
+              </w:rPr>
+            </w:pPr>
+            <w:r>
+              <w:rPr>
+                <w:lang w:val="vi-VN"/>
+              </w:rPr>
+              <w:t xml:space="preserve">+ </w:t>
+            </w:r>
+            <w:r>
+              <w:rPr>
+                <w:lang w:val="vi-VN"/>
+              </w:rPr>
+              <w:t>Mức độ đáp ứng</w:t>
+            </w:r>
+            <w:r>
+              <w:rPr>
+                <w:lang w:val="vi-VN"/>
+              </w:rPr>
+              <w:t xml:space="preserve"> yêu cầu</w:t>
+            </w:r>
+            <w:r>
+              <w:rPr>
+                <w:lang w:val="vi-VN"/>
+              </w:rPr>
+              <w:t xml:space="preserve"> đề bài &gt; 9</w:t>
+            </w:r>
+            <w:r>
+              <w:t>4</w:t>
+            </w:r>
+            <w:r>
+              <w:rPr>
+                <w:lang w:val="vi-VN"/>
+              </w:rPr>
+              <w:t>%</w:t>
+            </w:r>
+          </w:p>
+          <w:p>
+            <w:pPr>
+              <w:rPr>
+                <w:lang w:val="vi-VN"/>
+              </w:rPr>
+            </w:pPr>
+          </w:p>
+        </w:tc>
+        <w:tc>
+          <w:tcPr>
+            <w:tcW w:w="7290" w:type="dxa"/>
+          </w:tcPr>
+          <w:p>
+            <w:r>
+              <w:t>+ Cần tách các bài tập thành từng file, thay vì gộp chung vào 1 file duy nhất như hiện tại</w:t>
+            </w:r>
+          </w:p>
+          <w:p>
+            <w:r>
+              <w:t>+ Bài 1 đang thiếu mất 2 đường kẻ ngang</w:t>
+            </w:r>
+          </w:p>
+          <w:p>
+            <w:r>
+              <w:t>+ Bài 2 đang thiếu mất thuộc tính value của input Question</w:t>
+            </w:r>
+          </w:p>
+          <w:p>
+            <w:r>
+              <w:rPr>
+                <w:lang w:val="vi-VN"/>
+              </w:rPr>
+              <w:t xml:space="preserve">+ </w:t>
+            </w:r>
+            <w:r>
+              <w:t>Bài 2</w:t>
+            </w:r>
+            <w:r>
+              <w:t xml:space="preserve"> </w:t>
+            </w:r>
+            <w:r>
+              <w:t xml:space="preserve"> cần sử dụng thẻ &lt;form&gt; bao ngoài các input để có thể submit được form</w:t>
+            </w:r>
+          </w:p>
+          <w:p>
+            <w:r>
+              <w:t xml:space="preserve">+ Bài 2, </w:t>
+            </w:r>
+            <w:r>
+              <w:t>6</w:t>
+            </w:r>
+            <w:r>
+              <w:t>, 8</w:t>
+            </w:r>
+            <w:r>
+              <w:t>, 10</w:t>
+            </w:r>
+            <w:r>
+              <w:t xml:space="preserve"> </w:t>
+            </w:r>
+            <w:r>
+              <w:t>các radio đang cho phép chọn nhiều radio cùng 1 thời điểm là không chính xác, cần xem lại name của các radio này</w:t>
+            </w:r>
+          </w:p>
+          <w:p>
+            <w:r>
+              <w:t>+ Bài 3 phần sau cần được căn giữa</w:t>
+            </w:r>
+          </w:p>
+          <w:p>
+            <w:r>
+              <w:rPr>
+                <w:noProof/>
+              </w:rPr>
+              <w:drawing>
+                <wp:inline distT="0" distB="0" distL="0" distR="0" wp14:anchorId="6EC6BE15" wp14:editId="487B02EC">
+                  <wp:extent cx="2419350" cy="647700"/>
+                  <wp:effectExtent l="0" t="0" r="0" b="0"/>
+                  <wp:docPr id="3" name="Picture 3"/>
+                  <wp:cNvGraphicFramePr>
+                    <a:graphicFrameLocks xmlns:a="http://schemas.openxmlformats.org/drawingml/2006/main" noChangeAspect="1"/>
+                  </wp:cNvGraphicFramePr>
+                  <a:graphic xmlns:a="http://schemas.openxmlformats.org/drawingml/2006/main">
+                    <a:graphicData uri="http://schemas.openxmlformats.org/drawingml/2006/picture">
+                      <pic:pic xmlns:pic="http://schemas.openxmlformats.org/drawingml/2006/picture">
+                        <pic:nvPicPr>
+                          <pic:cNvPr id="1" name=""/>
+                          <pic:cNvPicPr/>
+                        </pic:nvPicPr>
+                        <pic:blipFill>
+                          <a:blip r:embed="rId15"/>
+                          <a:stretch>
+                            <a:fillRect/>
+                          </a:stretch>
+                        </pic:blipFill>
+                        <pic:spPr>
+                          <a:xfrm>
+                            <a:off x="0" y="0"/>
+                            <a:ext cx="2419350" cy="647700"/>
+                          </a:xfrm>
+                          <a:prstGeom prst="rect">
+                            <a:avLst/>
+                          </a:prstGeom>
+                        </pic:spPr>
+                      </pic:pic>
+                    </a:graphicData>
+                  </a:graphic>
+                </wp:inline>
+              </w:drawing>
+            </w:r>
+          </w:p>
+          <w:p>
+            <w:r>
+              <w:t>+ Bài 4 text My Caption cần căn giữa</w:t>
+            </w:r>
+          </w:p>
+          <w:p>
+            <w:r>
+              <w:t>+ Bài 6 có thể sử dụng cấu trúc table để căn vị trí thẳng hàng hơn</w:t>
+            </w:r>
+          </w:p>
+          <w:p>
+            <w:r>
+              <w:t>+ Bài 7 đang thiếu mất thuộc tính value của input Name và Age</w:t>
+            </w:r>
+          </w:p>
+          <w:p>
+            <w:r>
+              <w:t>+ Bài 7 hiển thị của các text Delete và Click here chưa giống đề bài lắm</w:t>
+            </w:r>
+          </w:p>
+        </w:tc>
+      </w:tr>
+      <w:tr>
+        <w:tc>
+          <w:tcPr>
+            <w:tcW w:w="630" w:type="dxa"/>
+          </w:tcPr>
+          <w:p>
+            <w:r>
+              <w:t>16</w:t>
+            </w:r>
+          </w:p>
+        </w:tc>
+        <w:tc>
+          <w:tcPr>
+            <w:tcW w:w="1080" w:type="dxa"/>
+          </w:tcPr>
+          <w:p>
+            <w:r>
+              <w:t>Lê Hồng Đức</w:t>
+            </w:r>
+          </w:p>
+        </w:tc>
+        <w:tc>
+          <w:tcPr>
+            <w:tcW w:w="2520" w:type="dxa"/>
+          </w:tcPr>
+          <w:p>
+            <w:pPr>
+              <w:rPr>
+                <w:lang w:val="vi-VN"/>
+              </w:rPr>
+            </w:pPr>
+            <w:r>
+              <w:rPr>
+                <w:lang w:val="vi-VN"/>
+              </w:rPr>
+              <w:t xml:space="preserve">+ </w:t>
+            </w:r>
+            <w:r>
+              <w:rPr>
+                <w:lang w:val="vi-VN"/>
+              </w:rPr>
+              <w:t xml:space="preserve">Kiến thức HTML cơ bản </w:t>
+            </w:r>
+            <w:r>
+              <w:t>rất</w:t>
+            </w:r>
+            <w:r>
+              <w:t xml:space="preserve"> </w:t>
+            </w:r>
+            <w:r>
+              <w:rPr>
+                <w:lang w:val="vi-VN"/>
+              </w:rPr>
+              <w:t>tốt</w:t>
+            </w:r>
+          </w:p>
+          <w:p>
+            <w:pPr>
+              <w:rPr>
+                <w:lang w:val="vi-VN"/>
+              </w:rPr>
+            </w:pPr>
+            <w:r>
+              <w:rPr>
+                <w:lang w:val="vi-VN"/>
+              </w:rPr>
+              <w:t xml:space="preserve">+ </w:t>
+            </w:r>
+            <w:r>
+              <w:rPr>
+                <w:lang w:val="vi-VN"/>
+              </w:rPr>
+              <w:t>Mức độ đáp ứng</w:t>
+            </w:r>
+            <w:r>
+              <w:rPr>
+                <w:lang w:val="vi-VN"/>
+              </w:rPr>
+              <w:t xml:space="preserve"> yêu cầu</w:t>
+            </w:r>
+            <w:r>
+              <w:rPr>
+                <w:lang w:val="vi-VN"/>
+              </w:rPr>
+              <w:t xml:space="preserve"> đề bài &gt; 9</w:t>
+            </w:r>
+            <w:r>
+              <w:t>7</w:t>
+            </w:r>
+            <w:bookmarkStart w:id="0" w:name="_GoBack"/>
+            <w:bookmarkEnd w:id="0"/>
+            <w:r>
+              <w:rPr>
+                <w:lang w:val="vi-VN"/>
+              </w:rPr>
+              <w:t>%</w:t>
+            </w:r>
+          </w:p>
+        </w:tc>
+        <w:tc>
+          <w:tcPr>
+            <w:tcW w:w="7290" w:type="dxa"/>
+          </w:tcPr>
+          <w:p>
+            <w:r>
+              <w:t>+ Bài 1 đang thiếu mất  đường kẻ ngang</w:t>
+            </w:r>
+            <w:r>
+              <w:t xml:space="preserve"> bên dưới</w:t>
+            </w:r>
+          </w:p>
+          <w:p>
+            <w:r>
+              <w:rPr>
+                <w:lang w:val="vi-VN"/>
+              </w:rPr>
+              <w:t xml:space="preserve">+ </w:t>
+            </w:r>
+            <w:r>
+              <w:t>Bài 2,</w:t>
+            </w:r>
+            <w:r>
+              <w:t xml:space="preserve"> 7</w:t>
+            </w:r>
+            <w:r>
+              <w:t xml:space="preserve">  cần sử dụng thẻ &lt;form&gt; bao ngoài các input để có thể submit được form</w:t>
+            </w:r>
+          </w:p>
+          <w:p>
+            <w:r>
+              <w:t>+ Bài 7 đang thiếu mất thuộc tính value của input Name và Age</w:t>
+            </w:r>
+          </w:p>
+          <w:p>
+            <w:r>
+              <w:t xml:space="preserve">+ </w:t>
+            </w:r>
+            <w:r>
+              <w:t xml:space="preserve">Bài </w:t>
+            </w:r>
+            <w:r>
+              <w:t xml:space="preserve">10 </w:t>
+            </w:r>
+            <w:r>
+              <w:t xml:space="preserve"> đang thiếu mất thuộc tính </w:t>
+            </w:r>
+            <w:r>
+              <w:t>placeholder</w:t>
+            </w:r>
+            <w:r>
+              <w:t xml:space="preserve"> của input </w:t>
+            </w:r>
+            <w:r>
+              <w:t>Email</w:t>
+            </w:r>
+          </w:p>
+          <w:p/>
         </w:tc>
       </w:tr>
     </w:tbl>

</xml_diff>

<commit_message>
REview bai tapj ngay 1 - HTML
</commit_message>
<xml_diff>
--- a/Day01_HTML/Bai_tap_ve_nha/Nhan_xet_bai_tap_ngay_1_HTML.docx
+++ b/Day01_HTML/Bai_tap_ve_nha/Nhan_xet_bai_tap_ngay_1_HTML.docx
@@ -1,6 +1,6 @@
 
 <file path=word/document.xml><?xml version="1.0" encoding="utf-8"?>
-<w:document xmlns:wpc="http://schemas.microsoft.com/office/word/2010/wordprocessingCanvas" xmlns:mc="http://schemas.openxmlformats.org/markup-compatibility/2006" xmlns:o="urn:schemas-microsoft-com:office:office" xmlns:r="http://schemas.openxmlformats.org/officeDocument/2006/relationships" xmlns:m="http://schemas.openxmlformats.org/officeDocument/2006/math" xmlns:v="urn:schemas-microsoft-com:vml" xmlns:wp14="http://schemas.microsoft.com/office/word/2010/wordprocessingDrawing" xmlns:wp="http://schemas.openxmlformats.org/drawingml/2006/wordprocessingDrawing" xmlns:w10="urn:schemas-microsoft-com:office:word" xmlns:w="http://schemas.openxmlformats.org/wordprocessingml/2006/main" xmlns:w14="http://schemas.microsoft.com/office/word/2010/wordml" xmlns:w15="http://schemas.microsoft.com/office/word/2012/wordml" xmlns:wpg="http://schemas.microsoft.com/office/word/2010/wordprocessingGroup" xmlns:wpi="http://schemas.microsoft.com/office/word/2010/wordprocessingInk" xmlns:wne="http://schemas.microsoft.com/office/word/2006/wordml" xmlns:wps="http://schemas.microsoft.com/office/word/2010/wordprocessingShape" mc:Ignorable="w14 w15 wp14">
+<w:document xmlns:wpc="http://schemas.microsoft.com/office/word/2010/wordprocessingCanvas" xmlns:cx="http://schemas.microsoft.com/office/drawing/2014/chartex" xmlns:mc="http://schemas.openxmlformats.org/markup-compatibility/2006" xmlns:o="urn:schemas-microsoft-com:office:office" xmlns:r="http://schemas.openxmlformats.org/officeDocument/2006/relationships" xmlns:m="http://schemas.openxmlformats.org/officeDocument/2006/math" xmlns:v="urn:schemas-microsoft-com:vml" xmlns:wp14="http://schemas.microsoft.com/office/word/2010/wordprocessingDrawing" xmlns:wp="http://schemas.openxmlformats.org/drawingml/2006/wordprocessingDrawing" xmlns:w10="urn:schemas-microsoft-com:office:word" xmlns:w="http://schemas.openxmlformats.org/wordprocessingml/2006/main" xmlns:w14="http://schemas.microsoft.com/office/word/2010/wordml" xmlns:w15="http://schemas.microsoft.com/office/word/2012/wordml" xmlns:w16se="http://schemas.microsoft.com/office/word/2015/wordml/symex" xmlns:wpg="http://schemas.microsoft.com/office/word/2010/wordprocessingGroup" xmlns:wpi="http://schemas.microsoft.com/office/word/2010/wordprocessingInk" xmlns:wne="http://schemas.microsoft.com/office/word/2006/wordml" xmlns:wps="http://schemas.microsoft.com/office/word/2010/wordprocessingShape" mc:Ignorable="w14 w15 w16se wp14">
   <w:body>
     <w:p/>
     <w:p>
@@ -215,6 +215,11 @@
             <w:tcW w:w="7290" w:type="dxa"/>
           </w:tcPr>
           <w:p>
+            <w:pPr>
+              <w:rPr>
+                <w:lang w:val="vi-VN"/>
+              </w:rPr>
+            </w:pPr>
             <w:r>
               <w:rPr>
                 <w:lang w:val="vi-VN"/>
@@ -222,12 +227,21 @@
               <w:t xml:space="preserve">+ </w:t>
             </w:r>
             <w:r>
+              <w:rPr>
+                <w:lang w:val="vi-VN"/>
+              </w:rPr>
               <w:t>Bài 2</w:t>
             </w:r>
             <w:r>
+              <w:rPr>
+                <w:lang w:val="vi-VN"/>
+              </w:rPr>
               <w:t>, 7 cần</w:t>
             </w:r>
             <w:r>
+              <w:rPr>
+                <w:lang w:val="vi-VN"/>
+              </w:rPr>
               <w:t xml:space="preserve"> sử dụng thẻ &lt;form&gt; bao ngoài các input để có thể submit được form</w:t>
             </w:r>
           </w:p>
@@ -338,6 +352,9 @@
               <w:t xml:space="preserve"> đề bài &gt; 9</w:t>
             </w:r>
             <w:r>
+              <w:rPr>
+                <w:lang w:val="vi-VN"/>
+              </w:rPr>
               <w:t>0</w:t>
             </w:r>
             <w:r>
@@ -360,11 +377,24 @@
             <w:tcW w:w="7290" w:type="dxa"/>
           </w:tcPr>
           <w:p>
-            <w:r>
+            <w:pPr>
+              <w:rPr>
+                <w:lang w:val="vi-VN"/>
+              </w:rPr>
+            </w:pPr>
+            <w:r>
+              <w:rPr>
+                <w:lang w:val="vi-VN"/>
+              </w:rPr>
               <w:t>+ Bài 1 khoảng cách giữa các thẻ p đang hơi rộng</w:t>
             </w:r>
           </w:p>
           <w:p>
+            <w:pPr>
+              <w:rPr>
+                <w:lang w:val="vi-VN"/>
+              </w:rPr>
+            </w:pPr>
             <w:r>
               <w:rPr>
                 <w:lang w:val="vi-VN"/>
@@ -372,35 +402,70 @@
               <w:t xml:space="preserve">+ </w:t>
             </w:r>
             <w:r>
+              <w:rPr>
+                <w:lang w:val="vi-VN"/>
+              </w:rPr>
               <w:t>Bài 2</w:t>
             </w:r>
             <w:r>
+              <w:rPr>
+                <w:lang w:val="vi-VN"/>
+              </w:rPr>
               <w:t>, 6</w:t>
             </w:r>
             <w:r>
+              <w:rPr>
+                <w:lang w:val="vi-VN"/>
+              </w:rPr>
               <w:t>, 8</w:t>
             </w:r>
             <w:r>
+              <w:rPr>
+                <w:lang w:val="vi-VN"/>
+              </w:rPr>
               <w:t xml:space="preserve"> cần sử dụng thẻ &lt;form&gt; bao ngoài các input để có thể submit được form</w:t>
             </w:r>
           </w:p>
           <w:p>
-            <w:r>
+            <w:pPr>
+              <w:rPr>
+                <w:lang w:val="vi-VN"/>
+              </w:rPr>
+            </w:pPr>
+            <w:r>
+              <w:rPr>
+                <w:lang w:val="vi-VN"/>
+              </w:rPr>
               <w:t>+ Bài 2</w:t>
             </w:r>
             <w:r>
+              <w:rPr>
+                <w:lang w:val="vi-VN"/>
+              </w:rPr>
               <w:t>, 5</w:t>
             </w:r>
             <w:r>
+              <w:rPr>
+                <w:lang w:val="vi-VN"/>
+              </w:rPr>
               <w:t>, 10</w:t>
             </w:r>
             <w:r>
+              <w:rPr>
+                <w:lang w:val="vi-VN"/>
+              </w:rPr>
               <w:t xml:space="preserve"> các radio đang cho phép chọn nhiều radio cùng 1 thời điểm</w:t>
             </w:r>
             <w:r>
+              <w:rPr>
+                <w:lang w:val="vi-VN"/>
+              </w:rPr>
               <w:t xml:space="preserve"> là</w:t>
             </w:r>
             <w:r>
+              <w:rPr>
+                <w:lang w:val="vi-VN"/>
+              </w:rPr>
               <w:t xml:space="preserve"> không chính xác, cần xem lại name của các radio này</w:t>
             </w:r>
           </w:p>
@@ -481,6 +546,9 @@
               <w:t xml:space="preserve">Kiến thức HTML cơ bản </w:t>
             </w:r>
             <w:r>
+              <w:rPr>
+                <w:lang w:val="vi-VN"/>
+              </w:rPr>
               <w:t>khá</w:t>
             </w:r>
             <w:r>
@@ -521,6 +589,9 @@
               <w:t xml:space="preserve"> đề bài &gt; 9</w:t>
             </w:r>
             <w:r>
+              <w:rPr>
+                <w:lang w:val="vi-VN"/>
+              </w:rPr>
               <w:t>0</w:t>
             </w:r>
             <w:r>
@@ -543,7 +614,15 @@
             <w:tcW w:w="7290" w:type="dxa"/>
           </w:tcPr>
           <w:p>
-            <w:r>
+            <w:pPr>
+              <w:rPr>
+                <w:lang w:val="vi-VN"/>
+              </w:rPr>
+            </w:pPr>
+            <w:r>
+              <w:rPr>
+                <w:lang w:val="vi-VN"/>
+              </w:rPr>
               <w:t>+ Cần tách các bài tập thành từng file, thay vì gộp chung vào 1 file duy nhất như hiện tại</w:t>
             </w:r>
           </w:p>
@@ -695,6 +774,9 @@
               <w:t xml:space="preserve"> đề bài &gt; 9</w:t>
             </w:r>
             <w:r>
+              <w:rPr>
+                <w:lang w:val="vi-VN"/>
+              </w:rPr>
               <w:t>0</w:t>
             </w:r>
             <w:r>
@@ -704,14 +786,28 @@
               <w:t>%</w:t>
             </w:r>
           </w:p>
-          <w:p/>
+          <w:p>
+            <w:pPr>
+              <w:rPr>
+                <w:lang w:val="vi-VN"/>
+              </w:rPr>
+            </w:pPr>
+          </w:p>
         </w:tc>
         <w:tc>
           <w:tcPr>
             <w:tcW w:w="7290" w:type="dxa"/>
           </w:tcPr>
           <w:p>
-            <w:r>
+            <w:pPr>
+              <w:rPr>
+                <w:lang w:val="vi-VN"/>
+              </w:rPr>
+            </w:pPr>
+            <w:r>
+              <w:rPr>
+                <w:lang w:val="vi-VN"/>
+              </w:rPr>
               <w:t>+ Cần tách các bài tập thành từng file, thay vì gộp chung vào 1 file duy nhất như hiện tại</w:t>
             </w:r>
           </w:p>
@@ -837,6 +933,9 @@
               <w:t xml:space="preserve"> đề bài &gt; 9</w:t>
             </w:r>
             <w:r>
+              <w:rPr>
+                <w:lang w:val="vi-VN"/>
+              </w:rPr>
               <w:t>6</w:t>
             </w:r>
             <w:r>
@@ -846,13 +945,24 @@
               <w:t>%</w:t>
             </w:r>
           </w:p>
-          <w:p/>
+          <w:p>
+            <w:pPr>
+              <w:rPr>
+                <w:lang w:val="vi-VN"/>
+              </w:rPr>
+            </w:pPr>
+          </w:p>
         </w:tc>
         <w:tc>
           <w:tcPr>
             <w:tcW w:w="7290" w:type="dxa"/>
           </w:tcPr>
           <w:p>
+            <w:pPr>
+              <w:rPr>
+                <w:lang w:val="vi-VN"/>
+              </w:rPr>
+            </w:pPr>
             <w:r>
               <w:rPr>
                 <w:lang w:val="vi-VN"/>
@@ -860,42 +970,86 @@
               <w:t xml:space="preserve">+ </w:t>
             </w:r>
             <w:r>
+              <w:rPr>
+                <w:lang w:val="vi-VN"/>
+              </w:rPr>
               <w:t>Bài 2</w:t>
             </w:r>
             <w:r>
+              <w:rPr>
+                <w:lang w:val="vi-VN"/>
+              </w:rPr>
               <w:t>, 6</w:t>
             </w:r>
             <w:r>
+              <w:rPr>
+                <w:lang w:val="vi-VN"/>
+              </w:rPr>
               <w:t>, 7</w:t>
             </w:r>
             <w:r>
+              <w:rPr>
+                <w:lang w:val="vi-VN"/>
+              </w:rPr>
               <w:t>, 8</w:t>
             </w:r>
             <w:r>
+              <w:rPr>
+                <w:lang w:val="vi-VN"/>
+              </w:rPr>
               <w:t>, 10</w:t>
             </w:r>
             <w:r>
+              <w:rPr>
+                <w:lang w:val="vi-VN"/>
+              </w:rPr>
               <w:t xml:space="preserve"> cần sử dụng thẻ &lt;form&gt; bao ngoài các input để có thể submit được form</w:t>
             </w:r>
           </w:p>
           <w:p>
-            <w:r>
+            <w:pPr>
+              <w:rPr>
+                <w:lang w:val="vi-VN"/>
+              </w:rPr>
+            </w:pPr>
+            <w:r>
+              <w:rPr>
+                <w:lang w:val="vi-VN"/>
+              </w:rPr>
               <w:t xml:space="preserve">+ Bài 6 có thể sử dụng </w:t>
             </w:r>
             <w:r>
+              <w:rPr>
+                <w:lang w:val="vi-VN"/>
+              </w:rPr>
               <w:t>cấu trúc table</w:t>
             </w:r>
             <w:r>
+              <w:rPr>
+                <w:lang w:val="vi-VN"/>
+              </w:rPr>
               <w:t xml:space="preserve"> để căn vị trí thẳng </w:t>
             </w:r>
             <w:r>
+              <w:rPr>
+                <w:lang w:val="vi-VN"/>
+              </w:rPr>
               <w:t>hàng</w:t>
             </w:r>
             <w:r>
+              <w:rPr>
+                <w:lang w:val="vi-VN"/>
+              </w:rPr>
               <w:t xml:space="preserve"> hơn</w:t>
             </w:r>
           </w:p>
-          <w:p/>
+          <w:p>
+            <w:pPr>
+              <w:rPr>
+                <w:lang w:val="vi-VN"/>
+              </w:rPr>
+            </w:pPr>
+          </w:p>
         </w:tc>
       </w:tr>
       <w:tr>
@@ -944,16 +1098,38 @@
             <w:tcW w:w="7290" w:type="dxa"/>
           </w:tcPr>
           <w:p>
-            <w:r>
+            <w:pPr>
+              <w:rPr>
+                <w:lang w:val="vi-VN"/>
+              </w:rPr>
+            </w:pPr>
+            <w:r>
+              <w:rPr>
+                <w:lang w:val="vi-VN"/>
+              </w:rPr>
               <w:t>+ Cần tách các bài tập thành từng file, thay vì gộp chung vào 1 file duy nhất như hiện tại</w:t>
             </w:r>
           </w:p>
           <w:p>
-            <w:r>
+            <w:pPr>
+              <w:rPr>
+                <w:lang w:val="vi-VN"/>
+              </w:rPr>
+            </w:pPr>
+            <w:r>
+              <w:rPr>
+                <w:lang w:val="vi-VN"/>
+              </w:rPr>
               <w:t>+ Các bài tập đang không sắp xếp theo thứ tự nên khó nhận xét</w:t>
             </w:r>
           </w:p>
-          <w:p/>
+          <w:p>
+            <w:pPr>
+              <w:rPr>
+                <w:lang w:val="vi-VN"/>
+              </w:rPr>
+            </w:pPr>
+          </w:p>
           <w:p>
             <w:r>
               <w:lastRenderedPageBreak/>
@@ -964,6 +1140,7 @@
             <w:r>
               <w:rPr>
                 <w:noProof/>
+                <w:lang w:eastAsia="ja-JP"/>
               </w:rPr>
               <w:drawing>
                 <wp:inline distT="0" distB="0" distL="0" distR="0" wp14:anchorId="7A1042EF" wp14:editId="5C4B952E">
@@ -1089,6 +1266,9 @@
               <w:t xml:space="preserve"> đề bài &gt; 9</w:t>
             </w:r>
             <w:r>
+              <w:rPr>
+                <w:lang w:val="vi-VN"/>
+              </w:rPr>
               <w:t>4</w:t>
             </w:r>
             <w:r>
@@ -1111,7 +1291,15 @@
             <w:tcW w:w="7290" w:type="dxa"/>
           </w:tcPr>
           <w:p>
-            <w:r>
+            <w:pPr>
+              <w:rPr>
+                <w:lang w:val="vi-VN"/>
+              </w:rPr>
+            </w:pPr>
+            <w:r>
+              <w:rPr>
+                <w:lang w:val="vi-VN"/>
+              </w:rPr>
               <w:t>+ Bài 1 đường kẻ ngang cần full màn hình</w:t>
             </w:r>
           </w:p>
@@ -1119,6 +1307,7 @@
             <w:r>
               <w:rPr>
                 <w:noProof/>
+                <w:lang w:eastAsia="ja-JP"/>
               </w:rPr>
               <w:drawing>
                 <wp:inline distT="0" distB="0" distL="0" distR="0" wp14:anchorId="3A66F5B7" wp14:editId="7486A572">
@@ -1185,6 +1374,7 @@
             <w:r>
               <w:rPr>
                 <w:noProof/>
+                <w:lang w:eastAsia="ja-JP"/>
               </w:rPr>
               <w:drawing>
                 <wp:inline distT="0" distB="0" distL="0" distR="0" wp14:anchorId="5E26A965" wp14:editId="65F79D83">
@@ -1309,6 +1499,9 @@
               <w:t xml:space="preserve"> đề bài &gt; 9</w:t>
             </w:r>
             <w:r>
+              <w:rPr>
+                <w:lang w:val="vi-VN"/>
+              </w:rPr>
               <w:t>2</w:t>
             </w:r>
             <w:r>
@@ -1331,7 +1524,15 @@
             <w:tcW w:w="7290" w:type="dxa"/>
           </w:tcPr>
           <w:p>
-            <w:r>
+            <w:pPr>
+              <w:rPr>
+                <w:lang w:val="vi-VN"/>
+              </w:rPr>
+            </w:pPr>
+            <w:r>
+              <w:rPr>
+                <w:lang w:val="vi-VN"/>
+              </w:rPr>
               <w:t>+ Cần tách các bài tập thành từng file, thay vì gộp chung vào 1 file duy nhất như hiện tại</w:t>
             </w:r>
           </w:p>
@@ -1344,6 +1545,7 @@
             <w:r>
               <w:rPr>
                 <w:noProof/>
+                <w:lang w:eastAsia="ja-JP"/>
               </w:rPr>
               <w:drawing>
                 <wp:inline distT="0" distB="0" distL="0" distR="0" wp14:anchorId="047E0837" wp14:editId="4C744915">
@@ -1405,6 +1607,7 @@
             <w:r>
               <w:rPr>
                 <w:noProof/>
+                <w:lang w:eastAsia="ja-JP"/>
               </w:rPr>
               <w:drawing>
                 <wp:inline distT="0" distB="0" distL="0" distR="0" wp14:anchorId="2EB8D397" wp14:editId="4D5D2A53">
@@ -1453,6 +1656,7 @@
             <w:r>
               <w:rPr>
                 <w:noProof/>
+                <w:lang w:eastAsia="ja-JP"/>
               </w:rPr>
               <w:drawing>
                 <wp:inline distT="0" distB="0" distL="0" distR="0" wp14:anchorId="5E4363DE" wp14:editId="7750A02B">
@@ -1506,6 +1710,7 @@
             <w:r>
               <w:rPr>
                 <w:noProof/>
+                <w:lang w:eastAsia="ja-JP"/>
               </w:rPr>
               <w:drawing>
                 <wp:inline distT="0" distB="0" distL="0" distR="0" wp14:anchorId="065D41A4" wp14:editId="55E5EF71">
@@ -1635,22 +1840,50 @@
             <w:tcW w:w="7290" w:type="dxa"/>
           </w:tcPr>
           <w:p>
-            <w:r>
+            <w:pPr>
+              <w:rPr>
+                <w:lang w:val="vi-VN"/>
+              </w:rPr>
+            </w:pPr>
+            <w:r>
+              <w:rPr>
+                <w:lang w:val="vi-VN"/>
+              </w:rPr>
               <w:t>+ Bài 4 cần set viền</w:t>
             </w:r>
             <w:r>
+              <w:rPr>
+                <w:lang w:val="vi-VN"/>
+              </w:rPr>
               <w:t xml:space="preserve"> của bảng</w:t>
             </w:r>
             <w:r>
+              <w:rPr>
+                <w:lang w:val="vi-VN"/>
+              </w:rPr>
               <w:t xml:space="preserve"> với độ dày nhất định cho giống đề bài</w:t>
             </w:r>
           </w:p>
           <w:p>
-            <w:r>
+            <w:pPr>
+              <w:rPr>
+                <w:lang w:val="vi-VN"/>
+              </w:rPr>
+            </w:pPr>
+            <w:r>
+              <w:rPr>
+                <w:lang w:val="vi-VN"/>
+              </w:rPr>
               <w:t>+ Bài 6 có thể sử dụng cấu trúc table để căn vị trí thẳng hàng hơn</w:t>
             </w:r>
           </w:p>
-          <w:p/>
+          <w:p>
+            <w:pPr>
+              <w:rPr>
+                <w:lang w:val="vi-VN"/>
+              </w:rPr>
+            </w:pPr>
+          </w:p>
         </w:tc>
       </w:tr>
       <w:tr>
@@ -1786,6 +2019,9 @@
               <w:t xml:space="preserve"> đề bài &gt; 9</w:t>
             </w:r>
             <w:r>
+              <w:rPr>
+                <w:lang w:val="vi-VN"/>
+              </w:rPr>
               <w:t>6</w:t>
             </w:r>
             <w:r>
@@ -1795,13 +2031,24 @@
               <w:t>%</w:t>
             </w:r>
           </w:p>
-          <w:p/>
+          <w:p>
+            <w:pPr>
+              <w:rPr>
+                <w:lang w:val="vi-VN"/>
+              </w:rPr>
+            </w:pPr>
+          </w:p>
         </w:tc>
         <w:tc>
           <w:tcPr>
             <w:tcW w:w="7290" w:type="dxa"/>
           </w:tcPr>
           <w:p>
+            <w:pPr>
+              <w:rPr>
+                <w:lang w:val="vi-VN"/>
+              </w:rPr>
+            </w:pPr>
             <w:r>
               <w:rPr>
                 <w:lang w:val="vi-VN"/>
@@ -1809,42 +2056,86 @@
               <w:t xml:space="preserve">+ </w:t>
             </w:r>
             <w:r>
+              <w:rPr>
+                <w:lang w:val="vi-VN"/>
+              </w:rPr>
               <w:t>Bài 2</w:t>
             </w:r>
             <w:r>
+              <w:rPr>
+                <w:lang w:val="vi-VN"/>
+              </w:rPr>
               <w:t>, 6</w:t>
             </w:r>
             <w:r>
+              <w:rPr>
+                <w:lang w:val="vi-VN"/>
+              </w:rPr>
               <w:t>, 7</w:t>
             </w:r>
             <w:r>
+              <w:rPr>
+                <w:lang w:val="vi-VN"/>
+              </w:rPr>
               <w:t>, 8</w:t>
             </w:r>
             <w:r>
+              <w:rPr>
+                <w:lang w:val="vi-VN"/>
+              </w:rPr>
               <w:t>, 10</w:t>
             </w:r>
             <w:r>
+              <w:rPr>
+                <w:lang w:val="vi-VN"/>
+              </w:rPr>
               <w:t xml:space="preserve"> cần sử dụng thẻ &lt;form&gt; bao ngoài các input để có thể submit được form</w:t>
             </w:r>
           </w:p>
           <w:p>
-            <w:r>
+            <w:pPr>
+              <w:rPr>
+                <w:lang w:val="vi-VN"/>
+              </w:rPr>
+            </w:pPr>
+            <w:r>
+              <w:rPr>
+                <w:lang w:val="vi-VN"/>
+              </w:rPr>
               <w:t>+ Bài 2</w:t>
             </w:r>
             <w:r>
+              <w:rPr>
+                <w:lang w:val="vi-VN"/>
+              </w:rPr>
               <w:t>, 6</w:t>
             </w:r>
             <w:r>
+              <w:rPr>
+                <w:lang w:val="vi-VN"/>
+              </w:rPr>
               <w:t>, 8</w:t>
             </w:r>
             <w:r>
+              <w:rPr>
+                <w:lang w:val="vi-VN"/>
+              </w:rPr>
               <w:t>, 10</w:t>
             </w:r>
             <w:r>
+              <w:rPr>
+                <w:lang w:val="vi-VN"/>
+              </w:rPr>
               <w:t xml:space="preserve"> các radio đang cho phép chọn nhiều radio cùng 1 thời điểm là không chính xác, cần xem lại name của các radio này</w:t>
             </w:r>
           </w:p>
-          <w:p/>
+          <w:p>
+            <w:pPr>
+              <w:rPr>
+                <w:lang w:val="vi-VN"/>
+              </w:rPr>
+            </w:pPr>
+          </w:p>
         </w:tc>
       </w:tr>
       <w:tr>
@@ -1922,6 +2213,9 @@
               <w:t xml:space="preserve"> đề bài &gt; 9</w:t>
             </w:r>
             <w:r>
+              <w:rPr>
+                <w:lang w:val="vi-VN"/>
+              </w:rPr>
               <w:t>4</w:t>
             </w:r>
             <w:r>
@@ -1944,6 +2238,11 @@
             <w:tcW w:w="7290" w:type="dxa"/>
           </w:tcPr>
           <w:p>
+            <w:pPr>
+              <w:rPr>
+                <w:lang w:val="vi-VN"/>
+              </w:rPr>
+            </w:pPr>
             <w:r>
               <w:rPr>
                 <w:lang w:val="vi-VN"/>
@@ -1951,18 +2250,33 @@
               <w:t xml:space="preserve">+ </w:t>
             </w:r>
             <w:r>
+              <w:rPr>
+                <w:lang w:val="vi-VN"/>
+              </w:rPr>
               <w:t>Bài 2</w:t>
             </w:r>
             <w:r>
+              <w:rPr>
+                <w:lang w:val="vi-VN"/>
+              </w:rPr>
               <w:t>, 6</w:t>
             </w:r>
             <w:r>
+              <w:rPr>
+                <w:lang w:val="vi-VN"/>
+              </w:rPr>
               <w:t>. 7</w:t>
             </w:r>
             <w:r>
+              <w:rPr>
+                <w:lang w:val="vi-VN"/>
+              </w:rPr>
               <w:t>, 8</w:t>
             </w:r>
             <w:r>
+              <w:rPr>
+                <w:lang w:val="vi-VN"/>
+              </w:rPr>
               <w:t xml:space="preserve"> cần sử dụng thẻ &lt;form&gt; bao ngoài các input để có thể submit được form</w:t>
             </w:r>
           </w:p>
@@ -2000,6 +2314,7 @@
             <w:r>
               <w:rPr>
                 <w:noProof/>
+                <w:lang w:eastAsia="ja-JP"/>
               </w:rPr>
               <w:drawing>
                 <wp:inline distT="0" distB="0" distL="0" distR="0" wp14:anchorId="3246A2CD" wp14:editId="5B4A096F">
@@ -2124,6 +2439,9 @@
               <w:t xml:space="preserve"> đề bài &gt; 9</w:t>
             </w:r>
             <w:r>
+              <w:rPr>
+                <w:lang w:val="vi-VN"/>
+              </w:rPr>
               <w:t>2</w:t>
             </w:r>
             <w:r>
@@ -2146,11 +2464,24 @@
             <w:tcW w:w="7290" w:type="dxa"/>
           </w:tcPr>
           <w:p>
-            <w:r>
+            <w:pPr>
+              <w:rPr>
+                <w:lang w:val="vi-VN"/>
+              </w:rPr>
+            </w:pPr>
+            <w:r>
+              <w:rPr>
+                <w:lang w:val="vi-VN"/>
+              </w:rPr>
               <w:t>+ Bài 1 đang thiếu mất 2 đường kẻ ngang</w:t>
             </w:r>
           </w:p>
           <w:p>
+            <w:pPr>
+              <w:rPr>
+                <w:lang w:val="vi-VN"/>
+              </w:rPr>
+            </w:pPr>
             <w:r>
               <w:rPr>
                 <w:lang w:val="vi-VN"/>
@@ -2158,69 +2489,153 @@
               <w:t xml:space="preserve">+ </w:t>
             </w:r>
             <w:r>
+              <w:rPr>
+                <w:lang w:val="vi-VN"/>
+              </w:rPr>
               <w:t>Bài 2,</w:t>
             </w:r>
             <w:r>
+              <w:rPr>
+                <w:lang w:val="vi-VN"/>
+              </w:rPr>
               <w:t xml:space="preserve"> 6</w:t>
             </w:r>
             <w:r>
+              <w:rPr>
+                <w:lang w:val="vi-VN"/>
+              </w:rPr>
               <w:t>, 7</w:t>
             </w:r>
             <w:r>
+              <w:rPr>
+                <w:lang w:val="vi-VN"/>
+              </w:rPr>
               <w:t>, 8</w:t>
             </w:r>
             <w:r>
+              <w:rPr>
+                <w:lang w:val="vi-VN"/>
+              </w:rPr>
               <w:t>, 10</w:t>
             </w:r>
             <w:r>
+              <w:rPr>
+                <w:lang w:val="vi-VN"/>
+              </w:rPr>
               <w:t xml:space="preserve"> cần sử dụng thẻ &lt;form&gt; bao ngoài các input để có thể submit được form</w:t>
             </w:r>
           </w:p>
           <w:p>
-            <w:r>
+            <w:pPr>
+              <w:rPr>
+                <w:lang w:val="vi-VN"/>
+              </w:rPr>
+            </w:pPr>
+            <w:r>
+              <w:rPr>
+                <w:lang w:val="vi-VN"/>
+              </w:rPr>
               <w:t xml:space="preserve">+ Bài 2, </w:t>
             </w:r>
             <w:r>
+              <w:rPr>
+                <w:lang w:val="vi-VN"/>
+              </w:rPr>
               <w:t>6</w:t>
             </w:r>
             <w:r>
+              <w:rPr>
+                <w:lang w:val="vi-VN"/>
+              </w:rPr>
               <w:t>, 8</w:t>
             </w:r>
             <w:r>
+              <w:rPr>
+                <w:lang w:val="vi-VN"/>
+              </w:rPr>
               <w:t>, 10</w:t>
             </w:r>
             <w:r>
+              <w:rPr>
+                <w:lang w:val="vi-VN"/>
+              </w:rPr>
               <w:t xml:space="preserve"> </w:t>
             </w:r>
             <w:r>
+              <w:rPr>
+                <w:lang w:val="vi-VN"/>
+              </w:rPr>
               <w:t>các radio đang cho phép chọn nhiều radio cùng 1 thời điểm là không chính xác, cần xem lại name của các radio này</w:t>
             </w:r>
           </w:p>
           <w:p>
-            <w:r>
+            <w:pPr>
+              <w:rPr>
+                <w:lang w:val="vi-VN"/>
+              </w:rPr>
+            </w:pPr>
+            <w:r>
+              <w:rPr>
+                <w:lang w:val="vi-VN"/>
+              </w:rPr>
               <w:t>+ Bài 3 đang chưa hiển thị ảnh</w:t>
             </w:r>
           </w:p>
           <w:p>
-            <w:r>
+            <w:pPr>
+              <w:rPr>
+                <w:lang w:val="vi-VN"/>
+              </w:rPr>
+            </w:pPr>
+            <w:r>
+              <w:rPr>
+                <w:lang w:val="vi-VN"/>
+              </w:rPr>
               <w:t>+ Bài 5 cần bỏ set độ dày viền củ</w:t>
             </w:r>
             <w:r>
+              <w:rPr>
+                <w:lang w:val="vi-VN"/>
+              </w:rPr>
               <w:t>a bảng</w:t>
             </w:r>
           </w:p>
           <w:p>
-            <w:r>
+            <w:pPr>
+              <w:rPr>
+                <w:lang w:val="vi-VN"/>
+              </w:rPr>
+            </w:pPr>
+            <w:r>
+              <w:rPr>
+                <w:lang w:val="vi-VN"/>
+              </w:rPr>
               <w:t>+ Bài 6 có thể sử dụng cấu trúc table để căn vị trí thẳng hàng hơn</w:t>
             </w:r>
           </w:p>
           <w:p>
-            <w:r>
+            <w:pPr>
+              <w:rPr>
+                <w:lang w:val="vi-VN"/>
+              </w:rPr>
+            </w:pPr>
+            <w:r>
+              <w:rPr>
+                <w:lang w:val="vi-VN"/>
+              </w:rPr>
               <w:t>+ Bài 7 hiển thị của các text Delete và Click here chưa giống đề bài lắm</w:t>
             </w:r>
           </w:p>
           <w:p>
-            <w:r>
+            <w:pPr>
+              <w:rPr>
+                <w:lang w:val="vi-VN"/>
+              </w:rPr>
+            </w:pPr>
+            <w:r>
+              <w:rPr>
+                <w:lang w:val="vi-VN"/>
+              </w:rPr>
               <w:t>+ Bài 9 phần sau có thể sử dụng cấu trúc table để hiển thị chính xác hơn</w:t>
             </w:r>
           </w:p>
@@ -2228,6 +2643,7 @@
             <w:r>
               <w:rPr>
                 <w:noProof/>
+                <w:lang w:eastAsia="ja-JP"/>
               </w:rPr>
               <w:lastRenderedPageBreak/>
               <w:drawing>
@@ -2352,6 +2768,9 @@
               <w:t xml:space="preserve"> đề bài &gt; 9</w:t>
             </w:r>
             <w:r>
+              <w:rPr>
+                <w:lang w:val="vi-VN"/>
+              </w:rPr>
               <w:t>6</w:t>
             </w:r>
             <w:r>
@@ -2385,13 +2804,7 @@
           </w:p>
           <w:p>
             <w:r>
-              <w:t>+</w:t>
-            </w:r>
-            <w:r>
-              <w:t xml:space="preserve"> </w:t>
-            </w:r>
-            <w:r>
-              <w:t>Bài 3 đang chưa hiển thị ảnh</w:t>
+              <w:t>+ Bài 3 đang chưa hiển thị ảnh</w:t>
             </w:r>
           </w:p>
           <w:p>
@@ -2407,13 +2820,7 @@
               <w:t xml:space="preserve">+ </w:t>
             </w:r>
             <w:r>
-              <w:t>Bài 7</w:t>
-            </w:r>
-            <w:r>
-              <w:t xml:space="preserve"> </w:t>
-            </w:r>
-            <w:r>
-              <w:t>cần sử dụng thẻ &lt;form&gt; bao ngoài các input để có thể submit được form</w:t>
+              <w:t>Bài 7 cần sử dụng thẻ &lt;form&gt; bao ngoài các input để có thể submit được form</w:t>
             </w:r>
           </w:p>
           <w:p>
@@ -2425,6 +2832,7 @@
             <w:r>
               <w:rPr>
                 <w:noProof/>
+                <w:lang w:eastAsia="ja-JP"/>
               </w:rPr>
               <w:drawing>
                 <wp:inline distT="0" distB="0" distL="0" distR="0" wp14:anchorId="0EE18588" wp14:editId="7012BF00">
@@ -2549,6 +2957,9 @@
               <w:t xml:space="preserve"> đề bài &gt; 9</w:t>
             </w:r>
             <w:r>
+              <w:rPr>
+                <w:lang w:val="vi-VN"/>
+              </w:rPr>
               <w:t>4</w:t>
             </w:r>
             <w:r>
@@ -2571,12 +2982,28 @@
             <w:tcW w:w="7290" w:type="dxa"/>
           </w:tcPr>
           <w:p>
-            <w:r>
+            <w:pPr>
+              <w:rPr>
+                <w:lang w:val="vi-VN"/>
+              </w:rPr>
+            </w:pPr>
+            <w:r>
+              <w:rPr>
+                <w:lang w:val="vi-VN"/>
+              </w:rPr>
               <w:t>+ Cần tách các bài tập thành từng file, thay vì gộp chung vào 1 file duy nhất như hiện tại</w:t>
             </w:r>
           </w:p>
           <w:p>
-            <w:r>
+            <w:pPr>
+              <w:rPr>
+                <w:lang w:val="vi-VN"/>
+              </w:rPr>
+            </w:pPr>
+            <w:r>
+              <w:rPr>
+                <w:lang w:val="vi-VN"/>
+              </w:rPr>
               <w:t>+ Bài 1 đang thiếu mất 2 đường kẻ ngang</w:t>
             </w:r>
           </w:p>
@@ -2593,32 +3020,26 @@
               <w:t xml:space="preserve">+ </w:t>
             </w:r>
             <w:r>
-              <w:t>Bài 2</w:t>
+              <w:t>Bài 2  cần sử dụng thẻ &lt;form&gt; bao ngoài các input để có thể submit được form</w:t>
+            </w:r>
+          </w:p>
+          <w:p>
+            <w:r>
+              <w:t xml:space="preserve">+ Bài 2, </w:t>
+            </w:r>
+            <w:r>
+              <w:t>6</w:t>
+            </w:r>
+            <w:r>
+              <w:t>, 8</w:t>
+            </w:r>
+            <w:r>
+              <w:t>, 10</w:t>
             </w:r>
             <w:r>
               <w:t xml:space="preserve"> </w:t>
             </w:r>
             <w:r>
-              <w:t xml:space="preserve"> cần sử dụng thẻ &lt;form&gt; bao ngoài các input để có thể submit được form</w:t>
-            </w:r>
-          </w:p>
-          <w:p>
-            <w:r>
-              <w:t xml:space="preserve">+ Bài 2, </w:t>
-            </w:r>
-            <w:r>
-              <w:t>6</w:t>
-            </w:r>
-            <w:r>
-              <w:t>, 8</w:t>
-            </w:r>
-            <w:r>
-              <w:t>, 10</w:t>
-            </w:r>
-            <w:r>
-              <w:t xml:space="preserve"> </w:t>
-            </w:r>
-            <w:r>
               <w:t>các radio đang cho phép chọn nhiều radio cùng 1 thời điểm là không chính xác, cần xem lại name của các radio này</w:t>
             </w:r>
           </w:p>
@@ -2631,6 +3052,7 @@
             <w:r>
               <w:rPr>
                 <w:noProof/>
+                <w:lang w:eastAsia="ja-JP"/>
               </w:rPr>
               <w:drawing>
                 <wp:inline distT="0" distB="0" distL="0" distR="0" wp14:anchorId="6EC6BE15" wp14:editId="487B02EC">
@@ -2735,50 +3157,254 @@
               <w:t xml:space="preserve">Kiến thức HTML cơ bản </w:t>
             </w:r>
             <w:r>
-              <w:t>rất</w:t>
-            </w:r>
-            <w:r>
+              <w:t xml:space="preserve">rất </w:t>
+            </w:r>
+            <w:r>
+              <w:rPr>
+                <w:lang w:val="vi-VN"/>
+              </w:rPr>
+              <w:t>tốt</w:t>
+            </w:r>
+          </w:p>
+          <w:p>
+            <w:pPr>
+              <w:rPr>
+                <w:lang w:val="vi-VN"/>
+              </w:rPr>
+            </w:pPr>
+            <w:r>
+              <w:rPr>
+                <w:lang w:val="vi-VN"/>
+              </w:rPr>
+              <w:t xml:space="preserve">+ </w:t>
+            </w:r>
+            <w:r>
+              <w:rPr>
+                <w:lang w:val="vi-VN"/>
+              </w:rPr>
+              <w:t>Mức độ đáp ứng</w:t>
+            </w:r>
+            <w:r>
+              <w:rPr>
+                <w:lang w:val="vi-VN"/>
+              </w:rPr>
+              <w:t xml:space="preserve"> yêu cầu</w:t>
+            </w:r>
+            <w:r>
+              <w:rPr>
+                <w:lang w:val="vi-VN"/>
+              </w:rPr>
+              <w:t xml:space="preserve"> đề bài &gt; 9</w:t>
+            </w:r>
+            <w:r>
+              <w:rPr>
+                <w:lang w:val="vi-VN"/>
+              </w:rPr>
+              <w:t>7</w:t>
+            </w:r>
+            <w:r>
+              <w:rPr>
+                <w:lang w:val="vi-VN"/>
+              </w:rPr>
+              <w:t>%</w:t>
+            </w:r>
+          </w:p>
+        </w:tc>
+        <w:tc>
+          <w:tcPr>
+            <w:tcW w:w="7290" w:type="dxa"/>
+          </w:tcPr>
+          <w:p>
+            <w:pPr>
+              <w:rPr>
+                <w:lang w:val="vi-VN"/>
+              </w:rPr>
+            </w:pPr>
+            <w:r>
+              <w:rPr>
+                <w:lang w:val="vi-VN"/>
+              </w:rPr>
+              <w:t>+ Bài 1 đang thiếu mất  đường kẻ ngang bên dưới</w:t>
+            </w:r>
+          </w:p>
+          <w:p>
+            <w:pPr>
+              <w:rPr>
+                <w:lang w:val="vi-VN"/>
+              </w:rPr>
+            </w:pPr>
+            <w:r>
+              <w:rPr>
+                <w:lang w:val="vi-VN"/>
+              </w:rPr>
+              <w:t xml:space="preserve">+ </w:t>
+            </w:r>
+            <w:r>
+              <w:rPr>
+                <w:lang w:val="vi-VN"/>
+              </w:rPr>
+              <w:t>Bài 2,</w:t>
+            </w:r>
+            <w:r>
+              <w:rPr>
+                <w:lang w:val="vi-VN"/>
+              </w:rPr>
+              <w:t xml:space="preserve"> 7</w:t>
+            </w:r>
+            <w:r>
+              <w:rPr>
+                <w:lang w:val="vi-VN"/>
+              </w:rPr>
+              <w:t xml:space="preserve">  cần sử dụng thẻ &lt;form&gt; bao ngoài các input để có thể submit được form</w:t>
+            </w:r>
+          </w:p>
+          <w:p>
+            <w:r>
+              <w:t>+ Bài 7 đang thiếu mất thuộc tính value của input Name và Age</w:t>
+            </w:r>
+          </w:p>
+          <w:p>
+            <w:r>
+              <w:t xml:space="preserve">+ Bài 10  đang thiếu mất thuộc tính placeholder của input </w:t>
+            </w:r>
+            <w:r>
+              <w:t>Email</w:t>
+            </w:r>
+          </w:p>
+          <w:p/>
+        </w:tc>
+      </w:tr>
+      <w:tr>
+        <w:tc>
+          <w:tcPr>
+            <w:tcW w:w="630" w:type="dxa"/>
+          </w:tcPr>
+          <w:p>
+            <w:r>
+              <w:t>17</w:t>
+            </w:r>
+          </w:p>
+        </w:tc>
+        <w:tc>
+          <w:tcPr>
+            <w:tcW w:w="1080" w:type="dxa"/>
+          </w:tcPr>
+          <w:p>
+            <w:r>
+              <w:t>Nguyễn Kim Nam Thắng</w:t>
+            </w:r>
+          </w:p>
+        </w:tc>
+        <w:tc>
+          <w:tcPr>
+            <w:tcW w:w="2520" w:type="dxa"/>
+          </w:tcPr>
+          <w:p>
+            <w:pPr>
+              <w:rPr>
+                <w:lang w:val="vi-VN"/>
+              </w:rPr>
+            </w:pPr>
+          </w:p>
+        </w:tc>
+        <w:tc>
+          <w:tcPr>
+            <w:tcW w:w="7290" w:type="dxa"/>
+          </w:tcPr>
+          <w:p>
+            <w:pPr>
+              <w:rPr>
+                <w:lang w:val="vi-VN"/>
+              </w:rPr>
+            </w:pPr>
+            <w:r>
+              <w:rPr>
+                <w:lang w:val="vi-VN"/>
+              </w:rPr>
+              <w:t>+ Bài 1 đang thiếu mất 2 đường kẻ ngang</w:t>
+            </w:r>
+          </w:p>
+          <w:p>
+            <w:pPr>
+              <w:rPr>
+                <w:lang w:val="vi-VN"/>
+              </w:rPr>
+            </w:pPr>
+            <w:r>
+              <w:rPr>
+                <w:lang w:val="vi-VN"/>
+              </w:rPr>
+              <w:t xml:space="preserve">+ </w:t>
+            </w:r>
+            <w:r>
+              <w:rPr>
+                <w:lang w:val="vi-VN"/>
+              </w:rPr>
+              <w:t>Bài 2</w:t>
+            </w:r>
+            <w:r>
+              <w:rPr>
+                <w:lang w:val="vi-VN"/>
+              </w:rPr>
+              <w:t>, 6</w:t>
+            </w:r>
+            <w:r>
+              <w:rPr>
+                <w:lang w:val="vi-VN"/>
+              </w:rPr>
+              <w:t>, 7</w:t>
+            </w:r>
+            <w:r>
+              <w:rPr>
+                <w:lang w:val="vi-VN"/>
+              </w:rPr>
+              <w:t>, 8</w:t>
+            </w:r>
+            <w:r>
+              <w:rPr>
+                <w:lang w:val="vi-VN"/>
+              </w:rPr>
+              <w:t>, 10</w:t>
+            </w:r>
+            <w:r>
+              <w:rPr>
+                <w:lang w:val="vi-VN"/>
+              </w:rPr>
               <w:t xml:space="preserve"> </w:t>
             </w:r>
             <w:r>
               <w:rPr>
                 <w:lang w:val="vi-VN"/>
               </w:rPr>
-              <w:t>tốt</w:t>
-            </w:r>
-          </w:p>
-          <w:p>
-            <w:pPr>
-              <w:rPr>
-                <w:lang w:val="vi-VN"/>
-              </w:rPr>
-            </w:pPr>
-            <w:r>
-              <w:rPr>
-                <w:lang w:val="vi-VN"/>
-              </w:rPr>
-              <w:t xml:space="preserve">+ </w:t>
-            </w:r>
-            <w:r>
-              <w:rPr>
-                <w:lang w:val="vi-VN"/>
-              </w:rPr>
-              <w:t>Mức độ đáp ứng</w:t>
-            </w:r>
-            <w:r>
-              <w:rPr>
-                <w:lang w:val="vi-VN"/>
-              </w:rPr>
-              <w:t xml:space="preserve"> yêu cầu</w:t>
-            </w:r>
-            <w:r>
-              <w:rPr>
-                <w:lang w:val="vi-VN"/>
-              </w:rPr>
-              <w:t xml:space="preserve"> đề bài &gt; 9</w:t>
-            </w:r>
-            <w:r>
-              <w:t>7</w:t>
+              <w:t>cần sử dụng thẻ &lt;form&gt; bao ngoài các input để có thể submit được form</w:t>
+            </w:r>
+          </w:p>
+          <w:p>
+            <w:pPr>
+              <w:rPr>
+                <w:lang w:val="vi-VN"/>
+              </w:rPr>
+            </w:pPr>
+            <w:r>
+              <w:rPr>
+                <w:lang w:val="vi-VN"/>
+              </w:rPr>
+              <w:t xml:space="preserve">+ Bài 2, </w:t>
+            </w:r>
+            <w:r>
+              <w:rPr>
+                <w:lang w:val="vi-VN"/>
+              </w:rPr>
+              <w:t>6</w:t>
+            </w:r>
+            <w:r>
+              <w:rPr>
+                <w:lang w:val="vi-VN"/>
+              </w:rPr>
+              <w:t>, 8</w:t>
+            </w:r>
+            <w:r>
+              <w:t>, 10</w:t>
             </w:r>
             <w:bookmarkStart w:id="0" w:name="_GoBack"/>
             <w:bookmarkEnd w:id="0"/>
@@ -2786,37 +3412,40 @@
               <w:rPr>
                 <w:lang w:val="vi-VN"/>
               </w:rPr>
-              <w:t>%</w:t>
-            </w:r>
-          </w:p>
-        </w:tc>
-        <w:tc>
-          <w:tcPr>
-            <w:tcW w:w="7290" w:type="dxa"/>
-          </w:tcPr>
-          <w:p>
-            <w:r>
-              <w:t>+ Bài 1 đang thiếu mất  đường kẻ ngang</w:t>
-            </w:r>
-            <w:r>
-              <w:t xml:space="preserve"> bên dưới</w:t>
-            </w:r>
-          </w:p>
-          <w:p>
-            <w:r>
-              <w:rPr>
-                <w:lang w:val="vi-VN"/>
-              </w:rPr>
-              <w:t xml:space="preserve">+ </w:t>
-            </w:r>
-            <w:r>
-              <w:t>Bài 2,</w:t>
-            </w:r>
-            <w:r>
-              <w:t xml:space="preserve"> 7</w:t>
-            </w:r>
-            <w:r>
-              <w:t xml:space="preserve">  cần sử dụng thẻ &lt;form&gt; bao ngoài các input để có thể submit được form</w:t>
+              <w:t xml:space="preserve"> </w:t>
+            </w:r>
+            <w:r>
+              <w:rPr>
+                <w:lang w:val="vi-VN"/>
+              </w:rPr>
+              <w:t>các radio đang cho phép chọn nhiều radio cùng 1 thời điểm là không chính xác, cần xem lại name của các radio này</w:t>
+            </w:r>
+          </w:p>
+          <w:p>
+            <w:pPr>
+              <w:rPr>
+                <w:lang w:val="vi-VN"/>
+              </w:rPr>
+            </w:pPr>
+            <w:r>
+              <w:rPr>
+                <w:lang w:val="vi-VN"/>
+              </w:rPr>
+              <w:t>+ Bài 3 đang chưa hiển thị ảnh</w:t>
+            </w:r>
+          </w:p>
+          <w:p>
+            <w:pPr>
+              <w:rPr>
+                <w:lang w:val="vi-VN"/>
+              </w:rPr>
+            </w:pPr>
+            <w:r>
+              <w:rPr>
+                <w:lang w:val="vi-VN"/>
+              </w:rPr>
+              <w:lastRenderedPageBreak/>
+              <w:t>+ Bài 6 có thể sử dụng cấu trúc table để căn vị trí thẳng hàng hơn</w:t>
             </w:r>
           </w:p>
           <w:p>
@@ -2825,29 +3454,78 @@
             </w:r>
           </w:p>
           <w:p>
-            <w:r>
-              <w:t xml:space="preserve">+ </w:t>
-            </w:r>
-            <w:r>
-              <w:t xml:space="preserve">Bài </w:t>
-            </w:r>
-            <w:r>
-              <w:t xml:space="preserve">10 </w:t>
-            </w:r>
-            <w:r>
-              <w:t xml:space="preserve"> đang thiếu mất thuộc tính </w:t>
-            </w:r>
-            <w:r>
-              <w:t>placeholder</w:t>
-            </w:r>
-            <w:r>
-              <w:t xml:space="preserve"> của input </w:t>
-            </w:r>
-            <w:r>
-              <w:t>Email</w:t>
-            </w:r>
-          </w:p>
-          <w:p/>
+            <w:pPr>
+              <w:rPr>
+                <w:lang w:val="vi-VN"/>
+              </w:rPr>
+            </w:pPr>
+            <w:r>
+              <w:t>+ Bài 7 hiển thị của các text Delete và Click here chưa giống đề bài lắm</w:t>
+            </w:r>
+          </w:p>
+          <w:p>
+            <w:pPr>
+              <w:rPr>
+                <w:lang w:val="vi-VN"/>
+              </w:rPr>
+            </w:pPr>
+            <w:r>
+              <w:rPr>
+                <w:lang w:val="vi-VN"/>
+              </w:rPr>
+              <w:t>+ Bài 9 phần sau có thể sử dụng cấu trúc table để hiển thị chính xác hơn</w:t>
+            </w:r>
+          </w:p>
+          <w:p>
+            <w:r>
+              <w:rPr>
+                <w:noProof/>
+                <w:lang w:eastAsia="ja-JP"/>
+              </w:rPr>
+              <w:drawing>
+                <wp:inline distT="0" distB="0" distL="0" distR="0" wp14:anchorId="7D451082" wp14:editId="5D974DC0">
+                  <wp:extent cx="1819275" cy="1019674"/>
+                  <wp:effectExtent l="0" t="0" r="0" b="9525"/>
+                  <wp:docPr id="4" name="Picture 4"/>
+                  <wp:cNvGraphicFramePr>
+                    <a:graphicFrameLocks xmlns:a="http://schemas.openxmlformats.org/drawingml/2006/main" noChangeAspect="1"/>
+                  </wp:cNvGraphicFramePr>
+                  <a:graphic xmlns:a="http://schemas.openxmlformats.org/drawingml/2006/main">
+                    <a:graphicData uri="http://schemas.openxmlformats.org/drawingml/2006/picture">
+                      <pic:pic xmlns:pic="http://schemas.openxmlformats.org/drawingml/2006/picture">
+                        <pic:nvPicPr>
+                          <pic:cNvPr id="1" name=""/>
+                          <pic:cNvPicPr/>
+                        </pic:nvPicPr>
+                        <pic:blipFill>
+                          <a:blip r:embed="rId13"/>
+                          <a:stretch>
+                            <a:fillRect/>
+                          </a:stretch>
+                        </pic:blipFill>
+                        <pic:spPr>
+                          <a:xfrm>
+                            <a:off x="0" y="0"/>
+                            <a:ext cx="1832215" cy="1026927"/>
+                          </a:xfrm>
+                          <a:prstGeom prst="rect">
+                            <a:avLst/>
+                          </a:prstGeom>
+                        </pic:spPr>
+                      </pic:pic>
+                    </a:graphicData>
+                  </a:graphic>
+                </wp:inline>
+              </w:drawing>
+            </w:r>
+          </w:p>
+          <w:p>
+            <w:pPr>
+              <w:rPr>
+                <w:lang w:val="vi-VN"/>
+              </w:rPr>
+            </w:pPr>
+          </w:p>
         </w:tc>
       </w:tr>
     </w:tbl>
@@ -2869,7 +3547,7 @@
 </file>
 
 <file path=word/numbering.xml><?xml version="1.0" encoding="utf-8"?>
-<w:numbering xmlns:wpc="http://schemas.microsoft.com/office/word/2010/wordprocessingCanvas" xmlns:mc="http://schemas.openxmlformats.org/markup-compatibility/2006" xmlns:o="urn:schemas-microsoft-com:office:office" xmlns:r="http://schemas.openxmlformats.org/officeDocument/2006/relationships" xmlns:m="http://schemas.openxmlformats.org/officeDocument/2006/math" xmlns:v="urn:schemas-microsoft-com:vml" xmlns:wp14="http://schemas.microsoft.com/office/word/2010/wordprocessingDrawing" xmlns:wp="http://schemas.openxmlformats.org/drawingml/2006/wordprocessingDrawing" xmlns:w10="urn:schemas-microsoft-com:office:word" xmlns:w="http://schemas.openxmlformats.org/wordprocessingml/2006/main" xmlns:w14="http://schemas.microsoft.com/office/word/2010/wordml" xmlns:w15="http://schemas.microsoft.com/office/word/2012/wordml" xmlns:wpg="http://schemas.microsoft.com/office/word/2010/wordprocessingGroup" xmlns:wpi="http://schemas.microsoft.com/office/word/2010/wordprocessingInk" xmlns:wne="http://schemas.microsoft.com/office/word/2006/wordml" xmlns:wps="http://schemas.microsoft.com/office/word/2010/wordprocessingShape" mc:Ignorable="w14 w15 wp14">
+<w:numbering xmlns:wpc="http://schemas.microsoft.com/office/word/2010/wordprocessingCanvas" xmlns:cx="http://schemas.microsoft.com/office/drawing/2014/chartex" xmlns:mc="http://schemas.openxmlformats.org/markup-compatibility/2006" xmlns:o="urn:schemas-microsoft-com:office:office" xmlns:r="http://schemas.openxmlformats.org/officeDocument/2006/relationships" xmlns:m="http://schemas.openxmlformats.org/officeDocument/2006/math" xmlns:v="urn:schemas-microsoft-com:vml" xmlns:wp14="http://schemas.microsoft.com/office/word/2010/wordprocessingDrawing" xmlns:wp="http://schemas.openxmlformats.org/drawingml/2006/wordprocessingDrawing" xmlns:w10="urn:schemas-microsoft-com:office:word" xmlns:w="http://schemas.openxmlformats.org/wordprocessingml/2006/main" xmlns:w14="http://schemas.microsoft.com/office/word/2010/wordml" xmlns:w15="http://schemas.microsoft.com/office/word/2012/wordml" xmlns:w16se="http://schemas.microsoft.com/office/word/2015/wordml/symex" xmlns:wpg="http://schemas.microsoft.com/office/word/2010/wordprocessingGroup" xmlns:wpi="http://schemas.microsoft.com/office/word/2010/wordprocessingInk" xmlns:wne="http://schemas.microsoft.com/office/word/2006/wordml" xmlns:wps="http://schemas.microsoft.com/office/word/2010/wordprocessingShape" mc:Ignorable="w14 w15 w16se wp14">
   <w:abstractNum w:abstractNumId="0" w15:restartNumberingAfterBreak="0">
     <w:nsid w:val="0DA22AC2"/>
     <w:multiLevelType w:val="hybridMultilevel"/>
@@ -3219,7 +3897,7 @@
 </file>
 
 <file path=word/styles.xml><?xml version="1.0" encoding="utf-8"?>
-<w:styles xmlns:mc="http://schemas.openxmlformats.org/markup-compatibility/2006" xmlns:r="http://schemas.openxmlformats.org/officeDocument/2006/relationships" xmlns:w="http://schemas.openxmlformats.org/wordprocessingml/2006/main" xmlns:w14="http://schemas.microsoft.com/office/word/2010/wordml" xmlns:w15="http://schemas.microsoft.com/office/word/2012/wordml" mc:Ignorable="w14 w15">
+<w:styles xmlns:mc="http://schemas.openxmlformats.org/markup-compatibility/2006" xmlns:r="http://schemas.openxmlformats.org/officeDocument/2006/relationships" xmlns:w="http://schemas.openxmlformats.org/wordprocessingml/2006/main" xmlns:w14="http://schemas.microsoft.com/office/word/2010/wordml" xmlns:w15="http://schemas.microsoft.com/office/word/2012/wordml" xmlns:w16se="http://schemas.microsoft.com/office/word/2015/wordml/symex" mc:Ignorable="w14 w15 w16se">
   <w:docDefaults>
     <w:rPrDefault>
       <w:rPr>

</xml_diff>